<commit_message>
Criado plano de projeto
</commit_message>
<xml_diff>
--- a/VisãoModelo - Industria.docx
+++ b/VisãoModelo - Industria.docx
@@ -237,15 +237,7 @@
         <w:rPr>
           <w:lang w:val="pt-BR"/>
         </w:rPr>
-        <w:t>Industri</w:t>
-      </w:r>
-      <w:bookmarkStart w:id="2" w:name="_GoBack"/>
-      <w:bookmarkEnd w:id="2"/>
-      <w:r>
-        <w:rPr>
-          <w:lang w:val="pt-BR"/>
-        </w:rPr>
-        <w:t xml:space="preserve">al </w:t>
+        <w:t xml:space="preserve">Industrial </w:t>
       </w:r>
       <w:r>
         <w:rPr>
@@ -291,20 +283,20 @@
           <w:lang w:val="pt-BR"/>
         </w:rPr>
       </w:pPr>
-      <w:bookmarkStart w:id="3" w:name="_Toc436203379"/>
-      <w:bookmarkStart w:id="4" w:name="_Toc452813579"/>
-      <w:bookmarkStart w:id="5" w:name="_Toc512930907"/>
-      <w:bookmarkStart w:id="6" w:name="_Toc20715756"/>
+      <w:bookmarkStart w:id="2" w:name="_Toc436203379"/>
+      <w:bookmarkStart w:id="3" w:name="_Toc452813579"/>
+      <w:bookmarkStart w:id="4" w:name="_Toc512930907"/>
+      <w:bookmarkStart w:id="5" w:name="_Toc20715756"/>
       <w:r>
         <w:rPr>
           <w:lang w:val="pt-BR"/>
         </w:rPr>
         <w:t>Declaração do Problema</w:t>
       </w:r>
+      <w:bookmarkEnd w:id="2"/>
       <w:bookmarkEnd w:id="3"/>
       <w:bookmarkEnd w:id="4"/>
       <w:bookmarkEnd w:id="5"/>
-      <w:bookmarkEnd w:id="6"/>
     </w:p>
     <w:p>
       <w:pPr>
@@ -589,24 +581,24 @@
           <w:lang w:val="pt-BR"/>
         </w:rPr>
       </w:pPr>
-      <w:bookmarkStart w:id="7" w:name="_Toc425054392"/>
-      <w:bookmarkStart w:id="8" w:name="_Toc422186485"/>
-      <w:bookmarkStart w:id="9" w:name="_Toc436203380"/>
-      <w:bookmarkStart w:id="10" w:name="_Toc452813580"/>
-      <w:bookmarkStart w:id="11" w:name="_Toc512930908"/>
-      <w:bookmarkStart w:id="12" w:name="_Toc20715757"/>
+      <w:bookmarkStart w:id="6" w:name="_Toc425054392"/>
+      <w:bookmarkStart w:id="7" w:name="_Toc422186485"/>
+      <w:bookmarkStart w:id="8" w:name="_Toc436203380"/>
+      <w:bookmarkStart w:id="9" w:name="_Toc452813580"/>
+      <w:bookmarkStart w:id="10" w:name="_Toc512930908"/>
+      <w:bookmarkStart w:id="11" w:name="_Toc20715757"/>
       <w:r>
         <w:rPr>
           <w:lang w:val="pt-BR"/>
         </w:rPr>
         <w:t>Declaração de Posicionamento do Produto</w:t>
       </w:r>
+      <w:bookmarkEnd w:id="6"/>
       <w:bookmarkEnd w:id="7"/>
       <w:bookmarkEnd w:id="8"/>
       <w:bookmarkEnd w:id="9"/>
       <w:bookmarkEnd w:id="10"/>
       <w:bookmarkEnd w:id="11"/>
-      <w:bookmarkEnd w:id="12"/>
     </w:p>
     <w:p>
       <w:pPr>
@@ -1113,7 +1105,6 @@
           <w:color w:val="0000FF"/>
           <w:lang w:val="pt-BR"/>
         </w:rPr>
-        <w:lastRenderedPageBreak/>
         <w:t>[</w:t>
       </w:r>
       <w:r>
@@ -1142,11 +1133,11 @@
           <w:lang w:val="pt-BR"/>
         </w:rPr>
       </w:pPr>
-      <w:bookmarkStart w:id="13" w:name="_Toc447960005"/>
-      <w:bookmarkStart w:id="14" w:name="_Toc452813581"/>
-      <w:bookmarkStart w:id="15" w:name="_Toc512930909"/>
-      <w:bookmarkStart w:id="16" w:name="_Toc20715758"/>
-      <w:bookmarkStart w:id="17" w:name="_Toc436203381"/>
+      <w:bookmarkStart w:id="12" w:name="_Toc447960005"/>
+      <w:bookmarkStart w:id="13" w:name="_Toc452813581"/>
+      <w:bookmarkStart w:id="14" w:name="_Toc512930909"/>
+      <w:bookmarkStart w:id="15" w:name="_Toc20715758"/>
+      <w:bookmarkStart w:id="16" w:name="_Toc436203381"/>
       <w:r>
         <w:rPr>
           <w:lang w:val="pt-BR"/>
@@ -1167,10 +1158,10 @@
         </w:rPr>
         <w:t>)</w:t>
       </w:r>
+      <w:bookmarkEnd w:id="12"/>
       <w:bookmarkEnd w:id="13"/>
       <w:bookmarkEnd w:id="14"/>
       <w:bookmarkEnd w:id="15"/>
-      <w:bookmarkEnd w:id="16"/>
     </w:p>
     <w:p>
       <w:pPr>
@@ -1469,20 +1460,21 @@
           <w:lang w:val="pt-BR"/>
         </w:rPr>
       </w:pPr>
-      <w:bookmarkStart w:id="18" w:name="_Toc425054386"/>
-      <w:bookmarkStart w:id="19" w:name="_Toc342757864"/>
-      <w:bookmarkStart w:id="20" w:name="_Toc346297773"/>
-      <w:bookmarkStart w:id="21" w:name="_Toc422186479"/>
-      <w:bookmarkStart w:id="22" w:name="_Toc436203384"/>
-      <w:bookmarkStart w:id="23" w:name="_Toc452813585"/>
-      <w:bookmarkStart w:id="24" w:name="_Toc512930912"/>
-      <w:bookmarkStart w:id="25" w:name="_Toc20715759"/>
+      <w:bookmarkStart w:id="17" w:name="_Toc425054386"/>
+      <w:bookmarkStart w:id="18" w:name="_Toc342757864"/>
+      <w:bookmarkStart w:id="19" w:name="_Toc346297773"/>
+      <w:bookmarkStart w:id="20" w:name="_Toc422186479"/>
+      <w:bookmarkStart w:id="21" w:name="_Toc436203384"/>
+      <w:bookmarkStart w:id="22" w:name="_Toc452813585"/>
+      <w:bookmarkStart w:id="23" w:name="_Toc512930912"/>
+      <w:bookmarkStart w:id="24" w:name="_Toc20715759"/>
       <w:r>
         <w:rPr>
           <w:lang w:val="pt-BR"/>
         </w:rPr>
         <w:t>Ambiente de Usuário</w:t>
       </w:r>
+      <w:bookmarkEnd w:id="17"/>
       <w:bookmarkEnd w:id="18"/>
       <w:bookmarkEnd w:id="19"/>
       <w:bookmarkEnd w:id="20"/>
@@ -1490,7 +1482,6 @@
       <w:bookmarkEnd w:id="22"/>
       <w:bookmarkEnd w:id="23"/>
       <w:bookmarkEnd w:id="24"/>
-      <w:bookmarkEnd w:id="25"/>
     </w:p>
     <w:p>
       <w:pPr>
@@ -1527,13 +1518,7 @@
         <w:rPr>
           <w:lang w:val="pt-BR"/>
         </w:rPr>
-        <w:t xml:space="preserve"> </w:t>
-      </w:r>
-      <w:r>
-        <w:rPr>
-          <w:lang w:val="pt-BR"/>
-        </w:rPr>
-        <w:t>em sistema operacional Windows</w:t>
+        <w:t xml:space="preserve"> em sistema operacional Windows</w:t>
       </w:r>
       <w:r>
         <w:rPr>
@@ -1751,21 +1736,21 @@
           <w:lang w:val="pt-BR"/>
         </w:rPr>
       </w:pPr>
-      <w:bookmarkStart w:id="26" w:name="_Toc436203387"/>
-      <w:bookmarkStart w:id="27" w:name="_Toc452813590"/>
-      <w:bookmarkStart w:id="28" w:name="_Toc512930915"/>
-      <w:bookmarkStart w:id="29" w:name="_Toc20715760"/>
-      <w:bookmarkEnd w:id="17"/>
+      <w:bookmarkStart w:id="25" w:name="_Toc436203387"/>
+      <w:bookmarkStart w:id="26" w:name="_Toc452813590"/>
+      <w:bookmarkStart w:id="27" w:name="_Toc512930915"/>
+      <w:bookmarkStart w:id="28" w:name="_Toc20715760"/>
+      <w:bookmarkEnd w:id="16"/>
       <w:r>
         <w:rPr>
           <w:lang w:val="pt-BR"/>
         </w:rPr>
         <w:t>Visão Geral do Produto</w:t>
       </w:r>
+      <w:bookmarkEnd w:id="25"/>
       <w:bookmarkEnd w:id="26"/>
       <w:bookmarkEnd w:id="27"/>
       <w:bookmarkEnd w:id="28"/>
-      <w:bookmarkEnd w:id="29"/>
     </w:p>
     <w:p>
       <w:pPr>
@@ -1774,18 +1759,18 @@
           <w:lang w:val="pt-BR"/>
         </w:rPr>
       </w:pPr>
-      <w:bookmarkStart w:id="30" w:name="_Toc452813588"/>
-      <w:bookmarkStart w:id="31" w:name="_Toc512930913"/>
-      <w:bookmarkStart w:id="32" w:name="_Toc20715763"/>
+      <w:bookmarkStart w:id="29" w:name="_Toc452813588"/>
+      <w:bookmarkStart w:id="30" w:name="_Toc512930913"/>
+      <w:bookmarkStart w:id="31" w:name="_Toc20715763"/>
       <w:r>
         <w:rPr>
           <w:lang w:val="pt-BR"/>
         </w:rPr>
         <w:t>Necessidades e Características</w:t>
       </w:r>
+      <w:bookmarkEnd w:id="29"/>
       <w:bookmarkEnd w:id="30"/>
       <w:bookmarkEnd w:id="31"/>
-      <w:bookmarkEnd w:id="32"/>
     </w:p>
     <w:p>
       <w:pPr>
@@ -1985,6 +1970,12 @@
               </w:rPr>
               <w:t>matéria prima</w:t>
             </w:r>
+            <w:r>
+              <w:rPr>
+                <w:lang w:val="pt-BR"/>
+              </w:rPr>
+              <w:t xml:space="preserve"> e produto final</w:t>
+            </w:r>
           </w:p>
         </w:tc>
         <w:tc>
@@ -2071,7 +2062,19 @@
               <w:rPr>
                 <w:lang w:val="pt-BR"/>
               </w:rPr>
-              <w:t>Cadastrar produto</w:t>
+              <w:t xml:space="preserve">Pesquisar </w:t>
+            </w:r>
+            <w:r>
+              <w:rPr>
+                <w:lang w:val="pt-BR"/>
+              </w:rPr>
+              <w:t xml:space="preserve">matéria prima e </w:t>
+            </w:r>
+            <w:r>
+              <w:rPr>
+                <w:lang w:val="pt-BR"/>
+              </w:rPr>
+              <w:t>produto</w:t>
             </w:r>
             <w:r>
               <w:rPr>
@@ -2117,61 +2120,19 @@
               <w:rPr>
                 <w:lang w:val="pt-BR"/>
               </w:rPr>
-              <w:t>Aplicação de cadastro d</w:t>
-            </w:r>
-            <w:r>
-              <w:rPr>
-                <w:lang w:val="pt-BR"/>
-              </w:rPr>
-              <w:t>o</w:t>
-            </w:r>
-            <w:r>
-              <w:rPr>
-                <w:lang w:val="pt-BR"/>
-              </w:rPr>
-              <w:t xml:space="preserve"> </w:t>
-            </w:r>
-            <w:r>
-              <w:rPr>
-                <w:lang w:val="pt-BR"/>
-              </w:rPr>
-              <w:t xml:space="preserve">produto </w:t>
-            </w:r>
-            <w:r>
-              <w:rPr>
-                <w:lang w:val="pt-BR"/>
-              </w:rPr>
-              <w:t xml:space="preserve">final </w:t>
-            </w:r>
-            <w:r>
-              <w:rPr>
-                <w:lang w:val="pt-BR"/>
-              </w:rPr>
-              <w:t xml:space="preserve">através das </w:t>
-            </w:r>
-            <w:r>
-              <w:rPr>
-                <w:lang w:val="pt-BR"/>
-              </w:rPr>
-              <w:t>matéria</w:t>
-            </w:r>
-            <w:r>
-              <w:rPr>
-                <w:lang w:val="pt-BR"/>
-              </w:rPr>
-              <w:t>s</w:t>
-            </w:r>
-            <w:r>
-              <w:rPr>
-                <w:lang w:val="pt-BR"/>
-              </w:rPr>
-              <w:t xml:space="preserve"> prima</w:t>
-            </w:r>
-            <w:r>
-              <w:rPr>
-                <w:lang w:val="pt-BR"/>
-              </w:rPr>
-              <w:t>s</w:t>
+              <w:t xml:space="preserve">Pesquisar e listar produtos </w:t>
+            </w:r>
+            <w:r>
+              <w:rPr>
+                <w:lang w:val="pt-BR"/>
+              </w:rPr>
+              <w:t xml:space="preserve">finais </w:t>
+            </w:r>
+            <w:r>
+              <w:rPr>
+                <w:lang w:val="pt-BR"/>
+              </w:rPr>
+              <w:t>cadastrados</w:t>
             </w:r>
           </w:p>
         </w:tc>
@@ -2213,13 +2174,14 @@
               <w:rPr>
                 <w:lang w:val="pt-BR"/>
               </w:rPr>
-              <w:t>Pesquisar produto</w:t>
-            </w:r>
-            <w:r>
-              <w:rPr>
-                <w:lang w:val="pt-BR"/>
-              </w:rPr>
-              <w:t xml:space="preserve"> final</w:t>
+              <w:t xml:space="preserve">Incluir componentes no produto </w:t>
+            </w:r>
+            <w:r>
+              <w:rPr>
+                <w:lang w:val="pt-BR"/>
+              </w:rPr>
+              <w:lastRenderedPageBreak/>
+              <w:t>final</w:t>
             </w:r>
           </w:p>
         </w:tc>
@@ -2239,6 +2201,7 @@
               <w:rPr>
                 <w:lang w:val="pt-BR"/>
               </w:rPr>
+              <w:lastRenderedPageBreak/>
               <w:t>Alta</w:t>
             </w:r>
           </w:p>
@@ -2259,19 +2222,14 @@
               <w:rPr>
                 <w:lang w:val="pt-BR"/>
               </w:rPr>
-              <w:t xml:space="preserve">Pesquisar e listar produtos </w:t>
-            </w:r>
-            <w:r>
-              <w:rPr>
-                <w:lang w:val="pt-BR"/>
-              </w:rPr>
-              <w:t xml:space="preserve">finais </w:t>
-            </w:r>
-            <w:r>
-              <w:rPr>
-                <w:lang w:val="pt-BR"/>
-              </w:rPr>
-              <w:t>cadastrados</w:t>
+              <w:t xml:space="preserve">Inclusão de matéria prima e quantidade necessária para a produção de cada </w:t>
+            </w:r>
+            <w:r>
+              <w:rPr>
+                <w:lang w:val="pt-BR"/>
+              </w:rPr>
+              <w:lastRenderedPageBreak/>
+              <w:t>produto final</w:t>
             </w:r>
           </w:p>
         </w:tc>
@@ -2291,6 +2249,7 @@
               <w:rPr>
                 <w:lang w:val="pt-BR"/>
               </w:rPr>
+              <w:lastRenderedPageBreak/>
               <w:t>1.0</w:t>
             </w:r>
           </w:p>
@@ -2313,7 +2272,8 @@
               <w:rPr>
                 <w:lang w:val="pt-BR"/>
               </w:rPr>
-              <w:t>Quantidade de matéria prima no produto final</w:t>
+              <w:lastRenderedPageBreak/>
+              <w:t>Incluir o produto final na ordem de produção</w:t>
             </w:r>
           </w:p>
         </w:tc>
@@ -2353,14 +2313,22 @@
               <w:rPr>
                 <w:lang w:val="pt-BR"/>
               </w:rPr>
-              <w:t xml:space="preserve">Aplicação onde irá informar a quantidade de matéria </w:t>
-            </w:r>
-            <w:r>
-              <w:rPr>
-                <w:lang w:val="pt-BR"/>
-              </w:rPr>
-              <w:t>prima para montagem do produto final.</w:t>
-            </w:r>
+              <w:t>Aplicação onde irá incluir o produto final</w:t>
+            </w:r>
+            <w:r>
+              <w:rPr>
+                <w:lang w:val="pt-BR"/>
+              </w:rPr>
+              <w:t xml:space="preserve">, e será informando quantidade e a data final da </w:t>
+            </w:r>
+            <w:proofErr w:type="gramStart"/>
+            <w:r>
+              <w:rPr>
+                <w:lang w:val="pt-BR"/>
+              </w:rPr>
+              <w:t>produção</w:t>
+            </w:r>
+            <w:proofErr w:type="gramEnd"/>
           </w:p>
         </w:tc>
         <w:tc>
@@ -2379,7 +2347,13 @@
               <w:rPr>
                 <w:lang w:val="pt-BR"/>
               </w:rPr>
-              <w:t>1.0</w:t>
+              <w:t>1</w:t>
+            </w:r>
+            <w:r>
+              <w:rPr>
+                <w:lang w:val="pt-BR"/>
+              </w:rPr>
+              <w:t>.0</w:t>
             </w:r>
           </w:p>
         </w:tc>
@@ -2401,7 +2375,7 @@
               <w:rPr>
                 <w:lang w:val="pt-BR"/>
               </w:rPr>
-              <w:t>Incluir o produto final na ordem de produção</w:t>
+              <w:t>Finalizar ordem de produção</w:t>
             </w:r>
           </w:p>
         </w:tc>
@@ -2441,13 +2415,7 @@
               <w:rPr>
                 <w:lang w:val="pt-BR"/>
               </w:rPr>
-              <w:t>Aplicação onde irá incluir o produto final</w:t>
-            </w:r>
-            <w:r>
-              <w:rPr>
-                <w:lang w:val="pt-BR"/>
-              </w:rPr>
-              <w:t xml:space="preserve">, e será informando quantidade e a data final da </w:t>
+              <w:t xml:space="preserve">Aplicação, onde será feito a verificação da quantidade de produtos produzidos, e a finalização da ordem de </w:t>
             </w:r>
             <w:proofErr w:type="gramStart"/>
             <w:r>
@@ -2475,13 +2443,7 @@
               <w:rPr>
                 <w:lang w:val="pt-BR"/>
               </w:rPr>
-              <w:t>1</w:t>
-            </w:r>
-            <w:r>
-              <w:rPr>
-                <w:lang w:val="pt-BR"/>
-              </w:rPr>
-              <w:t>.0</w:t>
+              <w:t>1.0</w:t>
             </w:r>
           </w:p>
         </w:tc>
@@ -2503,7 +2465,7 @@
               <w:rPr>
                 <w:lang w:val="pt-BR"/>
               </w:rPr>
-              <w:t>Finalizar ordem de produção</w:t>
+              <w:t>Relatório do produto final</w:t>
             </w:r>
           </w:p>
         </w:tc>
@@ -2543,191 +2505,7 @@
               <w:rPr>
                 <w:lang w:val="pt-BR"/>
               </w:rPr>
-              <w:t xml:space="preserve">Aplicação, onde será feito a verificação da quantidade de produtos produzidos, e a finalização da ordem de </w:t>
-            </w:r>
-            <w:proofErr w:type="gramStart"/>
-            <w:r>
-              <w:rPr>
-                <w:lang w:val="pt-BR"/>
-              </w:rPr>
-              <w:t>produção</w:t>
-            </w:r>
-            <w:proofErr w:type="gramEnd"/>
-          </w:p>
-        </w:tc>
-        <w:tc>
-          <w:tcPr>
-            <w:tcW w:w="1843" w:type="dxa"/>
-          </w:tcPr>
-          <w:p>
-            <w:pPr>
-              <w:pStyle w:val="Corpodetexto"/>
-              <w:ind w:left="0"/>
-              <w:rPr>
-                <w:lang w:val="pt-BR"/>
-              </w:rPr>
-            </w:pPr>
-            <w:r>
-              <w:rPr>
-                <w:lang w:val="pt-BR"/>
-              </w:rPr>
-              <w:t>1.0</w:t>
-            </w:r>
-          </w:p>
-        </w:tc>
-      </w:tr>
-      <w:tr>
-        <w:tc>
-          <w:tcPr>
-            <w:tcW w:w="3085" w:type="dxa"/>
-          </w:tcPr>
-          <w:p>
-            <w:pPr>
-              <w:pStyle w:val="Corpodetexto"/>
-              <w:ind w:left="0"/>
-              <w:rPr>
-                <w:lang w:val="pt-BR"/>
-              </w:rPr>
-            </w:pPr>
-            <w:r>
-              <w:rPr>
-                <w:lang w:val="pt-BR"/>
-              </w:rPr>
-              <w:t>Relatório do produto final</w:t>
-            </w:r>
-          </w:p>
-        </w:tc>
-        <w:tc>
-          <w:tcPr>
-            <w:tcW w:w="1276" w:type="dxa"/>
-          </w:tcPr>
-          <w:p>
-            <w:pPr>
-              <w:pStyle w:val="Corpodetexto"/>
-              <w:ind w:left="0"/>
-              <w:rPr>
-                <w:lang w:val="pt-BR"/>
-              </w:rPr>
-            </w:pPr>
-            <w:r>
-              <w:rPr>
-                <w:lang w:val="pt-BR"/>
-              </w:rPr>
-              <w:t>Alta</w:t>
-            </w:r>
-          </w:p>
-        </w:tc>
-        <w:tc>
-          <w:tcPr>
-            <w:tcW w:w="3402" w:type="dxa"/>
-          </w:tcPr>
-          <w:p>
-            <w:pPr>
-              <w:pStyle w:val="Corpodetexto"/>
-              <w:ind w:left="0"/>
-              <w:rPr>
-                <w:lang w:val="pt-BR"/>
-              </w:rPr>
-            </w:pPr>
-            <w:r>
-              <w:rPr>
-                <w:lang w:val="pt-BR"/>
-              </w:rPr>
               <w:t>Geração de relatórios de custos.</w:t>
-            </w:r>
-          </w:p>
-        </w:tc>
-        <w:tc>
-          <w:tcPr>
-            <w:tcW w:w="1843" w:type="dxa"/>
-          </w:tcPr>
-          <w:p>
-            <w:pPr>
-              <w:pStyle w:val="Corpodetexto"/>
-              <w:ind w:left="0"/>
-              <w:rPr>
-                <w:lang w:val="pt-BR"/>
-              </w:rPr>
-            </w:pPr>
-            <w:r>
-              <w:rPr>
-                <w:lang w:val="pt-BR"/>
-              </w:rPr>
-              <w:t>1.0</w:t>
-            </w:r>
-          </w:p>
-        </w:tc>
-      </w:tr>
-      <w:tr>
-        <w:tc>
-          <w:tcPr>
-            <w:tcW w:w="3085" w:type="dxa"/>
-          </w:tcPr>
-          <w:p>
-            <w:pPr>
-              <w:pStyle w:val="Corpodetexto"/>
-              <w:ind w:left="0"/>
-              <w:rPr>
-                <w:lang w:val="pt-BR"/>
-              </w:rPr>
-            </w:pPr>
-            <w:r>
-              <w:rPr>
-                <w:lang w:val="pt-BR"/>
-              </w:rPr>
-              <w:t>Ap</w:t>
-            </w:r>
-            <w:r>
-              <w:rPr>
-                <w:lang w:val="pt-BR"/>
-              </w:rPr>
-              <w:t>ontar preço do</w:t>
-            </w:r>
-            <w:r>
-              <w:rPr>
-                <w:lang w:val="pt-BR"/>
-              </w:rPr>
-              <w:t xml:space="preserve"> produto final</w:t>
-            </w:r>
-          </w:p>
-        </w:tc>
-        <w:tc>
-          <w:tcPr>
-            <w:tcW w:w="1276" w:type="dxa"/>
-          </w:tcPr>
-          <w:p>
-            <w:pPr>
-              <w:pStyle w:val="Corpodetexto"/>
-              <w:ind w:left="0"/>
-              <w:rPr>
-                <w:lang w:val="pt-BR"/>
-              </w:rPr>
-            </w:pPr>
-            <w:r>
-              <w:rPr>
-                <w:lang w:val="pt-BR"/>
-              </w:rPr>
-              <w:t>Alta</w:t>
-            </w:r>
-          </w:p>
-        </w:tc>
-        <w:tc>
-          <w:tcPr>
-            <w:tcW w:w="3402" w:type="dxa"/>
-          </w:tcPr>
-          <w:p>
-            <w:pPr>
-              <w:pStyle w:val="Corpodetexto"/>
-              <w:ind w:left="0"/>
-              <w:rPr>
-                <w:lang w:val="pt-BR"/>
-              </w:rPr>
-            </w:pPr>
-            <w:r>
-              <w:rPr>
-                <w:lang w:val="pt-BR"/>
-              </w:rPr>
-              <w:t>Apontamento de preços do produto final</w:t>
             </w:r>
           </w:p>
         </w:tc>
@@ -2764,26 +2542,13 @@
     <w:p>
       <w:pPr>
         <w:pStyle w:val="Corpodetexto"/>
-        <w:rPr>
-          <w:lang w:val="pt-BR"/>
-        </w:rPr>
-      </w:pPr>
-    </w:p>
-    <w:p>
-      <w:pPr>
-        <w:pStyle w:val="Corpodetexto"/>
-        <w:rPr>
-          <w:lang w:val="pt-BR"/>
-        </w:rPr>
-      </w:pPr>
-    </w:p>
-    <w:p>
-      <w:pPr>
-        <w:pStyle w:val="Corpodetexto"/>
-        <w:rPr>
-          <w:lang w:val="pt-BR"/>
-        </w:rPr>
-      </w:pPr>
+        <w:ind w:left="0"/>
+        <w:rPr>
+          <w:lang w:val="pt-BR"/>
+        </w:rPr>
+      </w:pPr>
+      <w:bookmarkStart w:id="32" w:name="_GoBack"/>
+      <w:bookmarkEnd w:id="32"/>
     </w:p>
     <w:p>
       <w:pPr>
@@ -4826,6 +4591,7 @@
   <w:style w:type="character" w:default="1" w:styleId="Fontepargpadro">
     <w:name w:val="Default Paragraph Font"/>
     <w:uiPriority w:val="1"/>
+    <w:semiHidden/>
     <w:unhideWhenUsed/>
   </w:style>
   <w:style w:type="table" w:default="1" w:styleId="Tabelanormal">
@@ -5585,6 +5351,7 @@
   <w:style w:type="character" w:default="1" w:styleId="Fontepargpadro">
     <w:name w:val="Default Paragraph Font"/>
     <w:uiPriority w:val="1"/>
+    <w:semiHidden/>
     <w:unhideWhenUsed/>
   </w:style>
   <w:style w:type="table" w:default="1" w:styleId="Tabelanormal">

</xml_diff>